<commit_message>
22 Dec 25 Office
</commit_message>
<xml_diff>
--- a/WeeklyReports/09-01-Dec-25 .docx
+++ b/WeeklyReports/09-01-Dec-25 .docx
@@ -735,13 +735,13 @@
               <w:rPr>
                 <w:rFonts w:cs="Arial" w:hint="eastAsia" w:ascii="Arial" w:hAnsi="Arial"/>
               </w:rPr>
-              <w:t>-Dec-0</w:t>
+              <w:t>-Dec-</w:t>
             </w:r>
             <w:r>
               <w:rPr>
                 <w:rFonts w:cs="Arial" w:hint="eastAsia" w:ascii="Arial" w:hAnsi="Arial"/>
               </w:rPr>
-              <w:t>8</w:t>
+              <w:t>22</w:t>
             </w:r>
           </w:p>
         </w:tc>
@@ -803,19 +803,19 @@
               <w:rPr>
                 <w:rFonts w:cs="Arial" w:hint="eastAsia" w:ascii="Arial" w:hAnsi="Arial"/>
               </w:rPr>
-              <w:t>-</w:t>
-            </w:r>
-            <w:r>
-              <w:rPr>
-                <w:rFonts w:cs="Arial" w:hint="eastAsia" w:ascii="Arial" w:hAnsi="Arial"/>
-              </w:rPr>
-              <w:t>Dec</w:t>
+              <w:t>-Dec</w:t>
             </w:r>
             <w:r>
               <w:rPr>
                 <w:rFonts w:cs="Arial" w:ascii="Arial" w:hAnsi="Arial"/>
               </w:rPr>
               <w:t>-1</w:t>
+            </w:r>
+            <w:r>
+              <w:rPr>
+                <w:rFonts w:cs="Arial" w:ascii="Arial" w:hAnsi="Arial"/>
+              </w:rPr>
+              <w:t>5</w:t>
             </w:r>
           </w:p>
         </w:tc>
@@ -877,25 +877,19 @@
               <w:rPr>
                 <w:rFonts w:cs="Arial" w:hint="eastAsia" w:ascii="Arial" w:hAnsi="Arial"/>
               </w:rPr>
+              <w:t>-Dec</w:t>
+            </w:r>
+            <w:r>
+              <w:rPr>
+                <w:rFonts w:cs="Arial" w:ascii="Arial" w:hAnsi="Arial"/>
+              </w:rPr>
               <w:t>-</w:t>
             </w:r>
             <w:r>
               <w:rPr>
-                <w:rFonts w:cs="Arial" w:hint="eastAsia" w:ascii="Arial" w:hAnsi="Arial"/>
-              </w:rPr>
-              <w:t>Dec</w:t>
-            </w:r>
-            <w:r>
-              <w:rPr>
-                <w:rFonts w:cs="Arial" w:ascii="Arial" w:hAnsi="Arial"/>
-              </w:rPr>
-              <w:t>-</w:t>
-            </w:r>
-            <w:r>
-              <w:rPr>
-                <w:rFonts w:cs="Arial" w:ascii="Arial" w:hAnsi="Arial"/>
-              </w:rPr>
-              <w:t>05</w:t>
+                <w:rFonts w:cs="Arial" w:ascii="Arial" w:hAnsi="Arial"/>
+              </w:rPr>
+              <w:t>19</w:t>
             </w:r>
           </w:p>
         </w:tc>
@@ -1111,7 +1105,13 @@
               </w:rPr>
             </w:pPr>
             <w:r>
-              <w:rPr/>
+              <w:rPr>
+                <w:rFonts w:cs="Arial" w:ascii="Arial" w:hAnsi="Arial"/>
+                <w:b/>
+                <w:bCs/>
+                <w:sz w:val="16"/>
+                <w:szCs w:val="16"/>
+              </w:rPr>
             </w:r>
           </w:p>
         </w:tc>
@@ -1134,7 +1134,11 @@
               </w:rPr>
             </w:pPr>
             <w:r>
-              <w:rPr/>
+              <w:rPr>
+                <w:rFonts w:cs="Arial" w:ascii="Arial" w:hAnsi="Arial"/>
+                <w:sz w:val="16"/>
+                <w:szCs w:val="16"/>
+              </w:rPr>
             </w:r>
           </w:p>
         </w:tc>
@@ -1157,7 +1161,11 @@
               </w:rPr>
             </w:pPr>
             <w:r>
-              <w:rPr/>
+              <w:rPr>
+                <w:rFonts w:cs="Arial" w:ascii="Arial" w:hAnsi="Arial"/>
+                <w:sz w:val="16"/>
+                <w:szCs w:val="16"/>
+              </w:rPr>
             </w:r>
           </w:p>
         </w:tc>
@@ -1222,7 +1230,13 @@
               </w:rPr>
             </w:pPr>
             <w:r>
-              <w:rPr/>
+              <w:rPr>
+                <w:rFonts w:cs="Arial" w:ascii="Arial" w:hAnsi="Arial"/>
+                <w:b/>
+                <w:bCs/>
+                <w:sz w:val="16"/>
+                <w:szCs w:val="16"/>
+              </w:rPr>
             </w:r>
           </w:p>
         </w:tc>
@@ -1245,7 +1259,11 @@
               </w:rPr>
             </w:pPr>
             <w:r>
-              <w:rPr/>
+              <w:rPr>
+                <w:rFonts w:cs="Arial" w:ascii="Arial" w:hAnsi="Arial"/>
+                <w:sz w:val="16"/>
+                <w:szCs w:val="16"/>
+              </w:rPr>
             </w:r>
           </w:p>
         </w:tc>
@@ -1268,7 +1286,11 @@
               </w:rPr>
             </w:pPr>
             <w:r>
-              <w:rPr/>
+              <w:rPr>
+                <w:rFonts w:cs="Arial" w:ascii="Arial" w:hAnsi="Arial"/>
+                <w:sz w:val="16"/>
+                <w:szCs w:val="16"/>
+              </w:rPr>
             </w:r>
           </w:p>
         </w:tc>
@@ -1333,7 +1355,13 @@
               </w:rPr>
             </w:pPr>
             <w:r>
-              <w:rPr/>
+              <w:rPr>
+                <w:rFonts w:cs="Arial" w:ascii="Arial" w:hAnsi="Arial"/>
+                <w:b/>
+                <w:bCs/>
+                <w:sz w:val="16"/>
+                <w:szCs w:val="16"/>
+              </w:rPr>
             </w:r>
           </w:p>
         </w:tc>
@@ -1356,7 +1384,11 @@
               </w:rPr>
             </w:pPr>
             <w:r>
-              <w:rPr/>
+              <w:rPr>
+                <w:rFonts w:cs="Arial" w:ascii="Arial" w:hAnsi="Arial"/>
+                <w:sz w:val="16"/>
+                <w:szCs w:val="16"/>
+              </w:rPr>
             </w:r>
           </w:p>
         </w:tc>
@@ -1379,7 +1411,11 @@
               </w:rPr>
             </w:pPr>
             <w:r>
-              <w:rPr/>
+              <w:rPr>
+                <w:rFonts w:cs="Arial" w:ascii="Arial" w:hAnsi="Arial"/>
+                <w:sz w:val="16"/>
+                <w:szCs w:val="16"/>
+              </w:rPr>
             </w:r>
           </w:p>
         </w:tc>

</xml_diff>